<commit_message>
Late commit (as submitted on eclass)
</commit_message>
<xml_diff>
--- a/Language_Technology_Project_1059713.docx
+++ b/Language_Technology_Project_1059713.docx
@@ -507,6 +507,7 @@
         </w:rPr>
         <w:t>.</w:t>
       </w:r>
+      <w:proofErr w:type="spellStart"/>
       <w:r>
         <w:rPr>
           <w:b/>
@@ -514,6 +515,7 @@
         </w:rPr>
         <w:t>py</w:t>
       </w:r>
+      <w:proofErr w:type="spellEnd"/>
       <w:r>
         <w:rPr>
           <w:lang w:val="el-GR"/>
@@ -570,6 +572,7 @@
         </w:rPr>
         <w:t xml:space="preserve"> </w:t>
       </w:r>
+      <w:proofErr w:type="spellStart"/>
       <w:r>
         <w:rPr>
           <w:b/>
@@ -584,6 +587,7 @@
         </w:rPr>
         <w:t>nbc</w:t>
       </w:r>
+      <w:proofErr w:type="spellEnd"/>
       <w:r>
         <w:rPr>
           <w:b/>
@@ -612,6 +616,7 @@
         </w:rPr>
         <w:t xml:space="preserve"> και το </w:t>
       </w:r>
+      <w:proofErr w:type="spellStart"/>
       <w:r>
         <w:rPr>
           <w:b/>
@@ -626,6 +631,7 @@
         </w:rPr>
         <w:t>nn</w:t>
       </w:r>
+      <w:proofErr w:type="spellEnd"/>
       <w:r>
         <w:rPr>
           <w:b/>
@@ -780,6 +786,7 @@
         </w:rPr>
         <w:t>_</w:t>
       </w:r>
+      <w:proofErr w:type="spellStart"/>
       <w:r>
         <w:rPr>
           <w:b/>
@@ -794,6 +801,7 @@
         </w:rPr>
         <w:t>s</w:t>
       </w:r>
+      <w:proofErr w:type="spellEnd"/>
       <w:r>
         <w:rPr>
           <w:lang w:val="el-GR"/>
@@ -821,9 +829,11 @@
         </w:rPr>
         <w:t xml:space="preserve">ακολουθεί όλους τους συνδέσμους σε άρθρα που βρίσκονται στην διαδρομή του </w:t>
       </w:r>
+      <w:proofErr w:type="spellStart"/>
       <w:r>
         <w:t>xpath</w:t>
       </w:r>
+      <w:proofErr w:type="spellEnd"/>
       <w:r>
         <w:rPr>
           <w:lang w:val="el-GR"/>
@@ -950,12 +960,14 @@
         </w:rPr>
         <w:t xml:space="preserve"> </w:t>
       </w:r>
+      <w:proofErr w:type="spellStart"/>
       <w:r>
         <w:rPr>
           <w:rStyle w:val="CodeChar"/>
         </w:rPr>
         <w:t>parse_article</w:t>
       </w:r>
+      <w:proofErr w:type="spellEnd"/>
       <w:r>
         <w:rPr>
           <w:lang w:val="el-GR"/>
@@ -1159,6 +1171,7 @@
         </w:rPr>
         <w:t xml:space="preserve">Αντίστοιχα έχει δημιουργηθεί και το </w:t>
       </w:r>
+      <w:proofErr w:type="spellStart"/>
       <w:r>
         <w:rPr>
           <w:b/>
@@ -1167,6 +1180,7 @@
         </w:rPr>
         <w:t>cnn</w:t>
       </w:r>
+      <w:proofErr w:type="spellEnd"/>
       <w:r>
         <w:rPr>
           <w:b/>
@@ -1191,12 +1205,14 @@
         </w:rPr>
         <w:t xml:space="preserve"> με αλλαγές φυσικά στις διαδρομές </w:t>
       </w:r>
+      <w:proofErr w:type="spellStart"/>
       <w:r>
         <w:rPr>
           <w:color w:val="0D0D0D" w:themeColor="text1" w:themeTint="F2"/>
         </w:rPr>
         <w:t>xpath</w:t>
       </w:r>
+      <w:proofErr w:type="spellEnd"/>
       <w:r>
         <w:rPr>
           <w:color w:val="0D0D0D" w:themeColor="text1" w:themeTint="F2"/>
@@ -1302,6 +1318,7 @@
         </w:rPr>
         <w:t>.</w:t>
       </w:r>
+      <w:proofErr w:type="spellStart"/>
       <w:r>
         <w:rPr>
           <w:b/>
@@ -1310,6 +1327,7 @@
         </w:rPr>
         <w:t>py</w:t>
       </w:r>
+      <w:proofErr w:type="spellEnd"/>
       <w:r>
         <w:rPr>
           <w:color w:val="0D0D0D" w:themeColor="text1" w:themeTint="F2"/>
@@ -1473,12 +1491,14 @@
         </w:rPr>
         <w:t>.</w:t>
       </w:r>
+      <w:proofErr w:type="spellStart"/>
       <w:r>
         <w:rPr>
           <w:color w:val="0D0D0D" w:themeColor="text1" w:themeTint="F2"/>
         </w:rPr>
         <w:t>json</w:t>
       </w:r>
+      <w:proofErr w:type="spellEnd"/>
       <w:r>
         <w:rPr>
           <w:color w:val="0D0D0D" w:themeColor="text1" w:themeTint="F2"/>
@@ -1546,6 +1566,7 @@
         </w:rPr>
         <w:t>.</w:t>
       </w:r>
+      <w:proofErr w:type="spellStart"/>
       <w:r>
         <w:rPr>
           <w:i/>
@@ -1554,6 +1575,7 @@
         </w:rPr>
         <w:t>json</w:t>
       </w:r>
+      <w:proofErr w:type="spellEnd"/>
       <w:r>
         <w:rPr>
           <w:color w:val="0D0D0D" w:themeColor="text1" w:themeTint="F2"/>
@@ -1648,12 +1670,37 @@
         </w:rPr>
         <w:t xml:space="preserve"> με άρθρα (μία από κάθε διεργασία), αντιγράφεται το αρχείο χωρίς τα σημεία «ένωσης» των λιστών. Χρησιμοποιώντας τη συνάρτηση </w:t>
       </w:r>
+      <w:proofErr w:type="spellStart"/>
       <w:r>
         <w:rPr>
           <w:rStyle w:val="CodeChar"/>
           <w:color w:val="0D0D0D" w:themeColor="text1" w:themeTint="F2"/>
         </w:rPr>
-        <w:t>re.sub("\n\]\[", ",", infile.read())</w:t>
+        <w:t>re.sub</w:t>
+      </w:r>
+      <w:proofErr w:type="spellEnd"/>
+      <w:r>
+        <w:rPr>
+          <w:rStyle w:val="CodeChar"/>
+          <w:color w:val="0D0D0D" w:themeColor="text1" w:themeTint="F2"/>
+        </w:rPr>
+        <w:t xml:space="preserve">("\n\]\[", ",", </w:t>
+      </w:r>
+      <w:proofErr w:type="spellStart"/>
+      <w:r>
+        <w:rPr>
+          <w:rStyle w:val="CodeChar"/>
+          <w:color w:val="0D0D0D" w:themeColor="text1" w:themeTint="F2"/>
+        </w:rPr>
+        <w:t>infile.read</w:t>
+      </w:r>
+      <w:proofErr w:type="spellEnd"/>
+      <w:r>
+        <w:rPr>
+          <w:rStyle w:val="CodeChar"/>
+          <w:color w:val="0D0D0D" w:themeColor="text1" w:themeTint="F2"/>
+        </w:rPr>
+        <w:t>())</w:t>
       </w:r>
       <w:r>
         <w:rPr>
@@ -1736,6 +1783,7 @@
         </w:rPr>
         <w:t>.</w:t>
       </w:r>
+      <w:proofErr w:type="spellStart"/>
       <w:r>
         <w:rPr>
           <w:i/>
@@ -1744,6 +1792,7 @@
         </w:rPr>
         <w:t>json</w:t>
       </w:r>
+      <w:proofErr w:type="spellEnd"/>
       <w:r>
         <w:rPr>
           <w:color w:val="0D0D0D" w:themeColor="text1" w:themeTint="F2"/>
@@ -1866,6 +1915,7 @@
         </w:rPr>
         <w:t>.</w:t>
       </w:r>
+      <w:proofErr w:type="spellStart"/>
       <w:r>
         <w:rPr>
           <w:i/>
@@ -1874,6 +1924,7 @@
         </w:rPr>
         <w:t>json</w:t>
       </w:r>
+      <w:proofErr w:type="spellEnd"/>
       <w:r>
         <w:rPr>
           <w:iCs/>
@@ -1899,6 +1950,7 @@
         </w:rPr>
         <w:t xml:space="preserve"> μέσω της συνάρτησης </w:t>
       </w:r>
+      <w:proofErr w:type="spellStart"/>
       <w:r>
         <w:rPr>
           <w:rStyle w:val="CodeChar"/>
@@ -1906,6 +1958,7 @@
         </w:rPr>
         <w:t>readJSON</w:t>
       </w:r>
+      <w:proofErr w:type="spellEnd"/>
       <w:r>
         <w:rPr>
           <w:iCs/>
@@ -1922,6 +1975,7 @@
         </w:rPr>
         <w:t xml:space="preserve"> Για τον </w:t>
       </w:r>
+      <w:proofErr w:type="spellStart"/>
       <w:r>
         <w:rPr>
           <w:b/>
@@ -1931,6 +1985,7 @@
         </w:rPr>
         <w:t>PoSTagger</w:t>
       </w:r>
+      <w:proofErr w:type="spellEnd"/>
       <w:r>
         <w:rPr>
           <w:iCs/>
@@ -1939,6 +1994,7 @@
         </w:rPr>
         <w:t xml:space="preserve"> χρησιμοποιήθηκε έτοιμη υλοποίηση της βιβλιοθήκης </w:t>
       </w:r>
+      <w:proofErr w:type="spellStart"/>
       <w:r>
         <w:rPr>
           <w:b/>
@@ -1948,6 +2004,7 @@
         </w:rPr>
         <w:t>nltk</w:t>
       </w:r>
+      <w:proofErr w:type="spellEnd"/>
       <w:r>
         <w:rPr>
           <w:iCs/>
@@ -1956,6 +2013,7 @@
         </w:rPr>
         <w:t xml:space="preserve">, ενώ οι συναρτήσεις που χρησιμοποιούν τη βιβλιοθήκη αυτή βρίσκονται όλες στο αρχείο </w:t>
       </w:r>
+      <w:proofErr w:type="spellStart"/>
       <w:r>
         <w:rPr>
           <w:i/>
@@ -1963,6 +2021,7 @@
         </w:rPr>
         <w:t>nltk</w:t>
       </w:r>
+      <w:proofErr w:type="spellEnd"/>
       <w:r>
         <w:rPr>
           <w:i/>
@@ -1986,6 +2045,7 @@
         </w:rPr>
         <w:t>.</w:t>
       </w:r>
+      <w:proofErr w:type="spellStart"/>
       <w:r>
         <w:rPr>
           <w:i/>
@@ -1993,6 +2053,7 @@
         </w:rPr>
         <w:t>py</w:t>
       </w:r>
+      <w:proofErr w:type="spellEnd"/>
       <w:r>
         <w:rPr>
           <w:iCs/>
@@ -2018,6 +2079,7 @@
         </w:rPr>
         <w:t xml:space="preserve">Παρακάτω φαίνεται πώς γίνονται </w:t>
       </w:r>
+      <w:proofErr w:type="spellStart"/>
       <w:r>
         <w:rPr>
           <w:iCs/>
@@ -2025,6 +2087,7 @@
         </w:rPr>
         <w:t>PoSTag</w:t>
       </w:r>
+      <w:proofErr w:type="spellEnd"/>
       <w:r>
         <w:rPr>
           <w:iCs/>
@@ -2174,6 +2237,7 @@
         </w:rPr>
         <w:t xml:space="preserve">, καλείται η συνάρτηση </w:t>
       </w:r>
+      <w:proofErr w:type="spellStart"/>
       <w:r>
         <w:rPr>
           <w:rStyle w:val="CodeChar"/>
@@ -2181,6 +2245,7 @@
         </w:rPr>
         <w:t>filter_stop_words</w:t>
       </w:r>
+      <w:proofErr w:type="spellEnd"/>
       <w:r>
         <w:rPr>
           <w:iCs/>
@@ -2396,7 +2461,25 @@
           <w:color w:val="0D0D0D" w:themeColor="text1" w:themeTint="F2"/>
           <w:lang w:val="el-GR"/>
         </w:rPr>
-        <w:t>επειδή στην εκφώνηση του πρότζεκτ παρουσιάζονται ως διαφορετικά υποσυστήματα.</w:t>
+        <w:t xml:space="preserve">επειδή στην εκφώνηση του </w:t>
+      </w:r>
+      <w:proofErr w:type="spellStart"/>
+      <w:r>
+        <w:rPr>
+          <w:iCs/>
+          <w:color w:val="0D0D0D" w:themeColor="text1" w:themeTint="F2"/>
+          <w:lang w:val="el-GR"/>
+        </w:rPr>
+        <w:t>πρότζεκτ</w:t>
+      </w:r>
+      <w:proofErr w:type="spellEnd"/>
+      <w:r>
+        <w:rPr>
+          <w:iCs/>
+          <w:color w:val="0D0D0D" w:themeColor="text1" w:themeTint="F2"/>
+          <w:lang w:val="el-GR"/>
+        </w:rPr>
+        <w:t xml:space="preserve"> παρουσιάζονται ως διαφορετικά υποσυστήματα.</w:t>
       </w:r>
     </w:p>
     <w:p>
@@ -2858,6 +2941,7 @@
         </w:rPr>
         <w:t xml:space="preserve"> από συχνότητα εμφάνισης σε βάρη υπάρχει η συνάρτηση </w:t>
       </w:r>
+      <w:proofErr w:type="spellStart"/>
       <w:r>
         <w:rPr>
           <w:rStyle w:val="CodeChar"/>
@@ -2865,6 +2949,7 @@
         </w:rPr>
         <w:t>calculateTFidf</w:t>
       </w:r>
+      <w:proofErr w:type="spellEnd"/>
       <w:r>
         <w:rPr>
           <w:color w:val="0D0D0D" w:themeColor="text1" w:themeTint="F2"/>
@@ -3000,12 +3085,21 @@
         </w:rPr>
         <w:t xml:space="preserve"> του ευρετηρίου γίνεται με τη συνάρτηση </w:t>
       </w:r>
+      <w:proofErr w:type="spellStart"/>
       <w:r>
         <w:rPr>
           <w:rStyle w:val="CodeChar"/>
           <w:color w:val="0D0D0D" w:themeColor="text1" w:themeTint="F2"/>
         </w:rPr>
-        <w:t xml:space="preserve">createXML του αρχείου </w:t>
+        <w:t>createXML</w:t>
+      </w:r>
+      <w:proofErr w:type="spellEnd"/>
+      <w:r>
+        <w:rPr>
+          <w:rStyle w:val="CodeChar"/>
+          <w:color w:val="0D0D0D" w:themeColor="text1" w:themeTint="F2"/>
+        </w:rPr>
+        <w:t xml:space="preserve"> του αρχείου </w:t>
       </w:r>
       <w:r>
         <w:rPr>
@@ -3026,6 +3120,7 @@
         </w:rPr>
         <w:t>.</w:t>
       </w:r>
+      <w:proofErr w:type="spellStart"/>
       <w:r>
         <w:rPr>
           <w:rStyle w:val="CodeChar"/>
@@ -3036,6 +3131,7 @@
         </w:rPr>
         <w:t>py</w:t>
       </w:r>
+      <w:proofErr w:type="spellEnd"/>
       <w:r>
         <w:rPr>
           <w:rStyle w:val="CodeChar"/>
@@ -3130,6 +3226,7 @@
         </w:rPr>
         <w:t xml:space="preserve"> του ευρετηρίου από το αρχείο γίνεται με τη μέθοδο </w:t>
       </w:r>
+      <w:proofErr w:type="spellStart"/>
       <w:r>
         <w:rPr>
           <w:rStyle w:val="CodeChar"/>
@@ -3137,6 +3234,7 @@
         </w:rPr>
         <w:t>readXML</w:t>
       </w:r>
+      <w:proofErr w:type="spellEnd"/>
       <w:r>
         <w:rPr>
           <w:color w:val="0D0D0D" w:themeColor="text1" w:themeTint="F2"/>
@@ -3357,6 +3455,7 @@
         </w:rPr>
         <w:t xml:space="preserve"> και συγκεκριμένα η συνάρτηση </w:t>
       </w:r>
+      <w:proofErr w:type="spellStart"/>
       <w:r>
         <w:rPr>
           <w:rStyle w:val="CodeChar"/>
@@ -3364,6 +3463,7 @@
         </w:rPr>
         <w:t>perf_counter</w:t>
       </w:r>
+      <w:proofErr w:type="spellEnd"/>
       <w:r>
         <w:rPr>
           <w:color w:val="0D0D0D" w:themeColor="text1" w:themeTint="F2"/>
@@ -3387,6 +3487,7 @@
         </w:rPr>
         <w:t xml:space="preserve"> στη μεταβλητή </w:t>
       </w:r>
+      <w:proofErr w:type="spellStart"/>
       <w:r>
         <w:rPr>
           <w:rStyle w:val="CodeChar"/>
@@ -3394,6 +3495,7 @@
         </w:rPr>
         <w:t>start_time</w:t>
       </w:r>
+      <w:proofErr w:type="spellEnd"/>
       <w:r>
         <w:rPr>
           <w:color w:val="0D0D0D" w:themeColor="text1" w:themeTint="F2"/>
@@ -3401,12 +3503,21 @@
         </w:rPr>
         <w:t xml:space="preserve"> και αντίστοιχα μόλις απαντηθούν όλα τα ερωτήματα στη μεταβλητή </w:t>
       </w:r>
+      <w:proofErr w:type="spellStart"/>
       <w:r>
         <w:rPr>
           <w:rStyle w:val="CodeChar"/>
           <w:color w:val="0D0D0D" w:themeColor="text1" w:themeTint="F2"/>
         </w:rPr>
-        <w:t xml:space="preserve">finish_time. </w:t>
+        <w:t>finish_time</w:t>
+      </w:r>
+      <w:proofErr w:type="spellEnd"/>
+      <w:r>
+        <w:rPr>
+          <w:rStyle w:val="CodeChar"/>
+          <w:color w:val="0D0D0D" w:themeColor="text1" w:themeTint="F2"/>
+        </w:rPr>
+        <w:t xml:space="preserve">. </w:t>
       </w:r>
       <w:r>
         <w:rPr>
@@ -3574,6 +3685,7 @@
         <w:lastRenderedPageBreak/>
         <w:t xml:space="preserve">Η συνάρτηση των ερωτημάτων </w:t>
       </w:r>
+      <w:proofErr w:type="spellStart"/>
       <w:r>
         <w:rPr>
           <w:rStyle w:val="CodeChar"/>
@@ -3581,6 +3693,7 @@
         </w:rPr>
         <w:t>nltk_query</w:t>
       </w:r>
+      <w:proofErr w:type="spellEnd"/>
       <w:r>
         <w:rPr>
           <w:color w:val="0D0D0D" w:themeColor="text1" w:themeTint="F2"/>
@@ -3679,7 +3792,23 @@
           <w:color w:val="0D0D0D" w:themeColor="text1" w:themeTint="F2"/>
           <w:lang w:val="el-GR"/>
         </w:rPr>
-        <w:t xml:space="preserve"> και στη συνέχεια τις ψάχνει μία μία σε </w:t>
+        <w:t xml:space="preserve"> και στη συνέχεια τις ψάχνει μία </w:t>
+      </w:r>
+      <w:proofErr w:type="spellStart"/>
+      <w:r>
+        <w:rPr>
+          <w:color w:val="0D0D0D" w:themeColor="text1" w:themeTint="F2"/>
+          <w:lang w:val="el-GR"/>
+        </w:rPr>
+        <w:t>μία</w:t>
+      </w:r>
+      <w:proofErr w:type="spellEnd"/>
+      <w:r>
+        <w:rPr>
+          <w:color w:val="0D0D0D" w:themeColor="text1" w:themeTint="F2"/>
+          <w:lang w:val="el-GR"/>
+        </w:rPr>
+        <w:t xml:space="preserve"> σε </w:t>
       </w:r>
       <w:r>
         <w:rPr>
@@ -3947,6 +4076,7 @@
         </w:rPr>
         <w:t xml:space="preserve">τους, μέσω της συνάρτησης </w:t>
       </w:r>
+      <w:proofErr w:type="spellStart"/>
       <w:r>
         <w:rPr>
           <w:rStyle w:val="CodeChar"/>
@@ -3954,6 +4084,7 @@
         </w:rPr>
         <w:t>dict_sort</w:t>
       </w:r>
+      <w:proofErr w:type="spellEnd"/>
       <w:r>
         <w:rPr>
           <w:color w:val="0D0D0D" w:themeColor="text1" w:themeTint="F2"/>
@@ -4024,24 +4155,30 @@
     <w:p>
       <w:pPr>
         <w:rPr>
-          <w:lang w:val="el-GR"/>
-        </w:rPr>
-      </w:pPr>
-      <w:r>
-        <w:rPr>
+          <w:color w:val="0D0D0D" w:themeColor="text1" w:themeTint="F2"/>
+          <w:lang w:val="el-GR"/>
+        </w:rPr>
+      </w:pPr>
+      <w:r>
+        <w:rPr>
+          <w:color w:val="0D0D0D" w:themeColor="text1" w:themeTint="F2"/>
           <w:lang w:val="el-GR"/>
         </w:rPr>
         <w:t xml:space="preserve">Για το μέρος Β χρησιμοποιήθηκε η βιβλιοθήκη </w:t>
       </w:r>
+      <w:proofErr w:type="spellStart"/>
       <w:r>
         <w:rPr>
           <w:b/>
           <w:bCs/>
+          <w:color w:val="0D0D0D" w:themeColor="text1" w:themeTint="F2"/>
         </w:rPr>
         <w:t>sklearn</w:t>
       </w:r>
-      <w:r>
-        <w:rPr>
+      <w:proofErr w:type="spellEnd"/>
+      <w:r>
+        <w:rPr>
+          <w:color w:val="0D0D0D" w:themeColor="text1" w:themeTint="F2"/>
           <w:lang w:val="el-GR"/>
         </w:rPr>
         <w:t>, καθώς διαθέτει υλοποιημένες συναρτήσεις με τις οποίες πραγματοποιήθηκε το κομμάτι αυτό της εργασίας.</w:t>
@@ -4050,31 +4187,43 @@
     <w:p>
       <w:pPr>
         <w:pStyle w:val="Heading3"/>
-      </w:pPr>
-      <w:r>
+        <w:rPr>
+          <w:color w:val="0D0D0D" w:themeColor="text1" w:themeTint="F2"/>
+        </w:rPr>
+      </w:pPr>
+      <w:r>
+        <w:rPr>
+          <w:color w:val="0D0D0D" w:themeColor="text1" w:themeTint="F2"/>
+        </w:rPr>
         <w:t>Προ-επεξεργασία των συλλογών Ε και Α</w:t>
       </w:r>
     </w:p>
     <w:p>
       <w:pPr>
         <w:rPr>
-          <w:lang w:val="el-GR"/>
-        </w:rPr>
-      </w:pPr>
-      <w:r>
-        <w:rPr>
+          <w:color w:val="0D0D0D" w:themeColor="text1" w:themeTint="F2"/>
+          <w:lang w:val="el-GR"/>
+        </w:rPr>
+      </w:pPr>
+      <w:r>
+        <w:rPr>
+          <w:color w:val="0D0D0D" w:themeColor="text1" w:themeTint="F2"/>
           <w:lang w:val="el-GR"/>
         </w:rPr>
         <w:t xml:space="preserve">Για την φόρτωση των εγγράφων σε τυχαία σειρά χρησιμοποιήθηκε η παρακάτω συνάρτηση του </w:t>
       </w:r>
+      <w:proofErr w:type="spellStart"/>
       <w:r>
         <w:rPr>
           <w:rStyle w:val="CodeChar"/>
+          <w:color w:val="0D0D0D" w:themeColor="text1" w:themeTint="F2"/>
         </w:rPr>
         <w:t>sklearn.datasets</w:t>
       </w:r>
-      <w:r>
-        <w:rPr>
+      <w:proofErr w:type="spellEnd"/>
+      <w:r>
+        <w:rPr>
+          <w:color w:val="0D0D0D" w:themeColor="text1" w:themeTint="F2"/>
           <w:lang w:val="el-GR"/>
         </w:rPr>
         <w:t>.</w:t>
@@ -4083,11 +4232,14 @@
     <w:p>
       <w:pPr>
         <w:rPr>
-          <w:lang w:val="el-GR"/>
-        </w:rPr>
-      </w:pPr>
-      <w:r>
-        <w:rPr>
+          <w:color w:val="0D0D0D" w:themeColor="text1" w:themeTint="F2"/>
+          <w:lang w:val="el-GR"/>
+        </w:rPr>
+      </w:pPr>
+      <w:r>
+        <w:rPr>
+          <w:noProof/>
+          <w:color w:val="0D0D0D" w:themeColor="text1" w:themeTint="F2"/>
           <w:lang w:val="el-GR"/>
         </w:rPr>
         <w:drawing>
@@ -4130,80 +4282,95 @@
     <w:p>
       <w:pPr>
         <w:pStyle w:val="Heading3"/>
-      </w:pPr>
-      <w:r>
+        <w:rPr>
+          <w:color w:val="0D0D0D" w:themeColor="text1" w:themeTint="F2"/>
+        </w:rPr>
+      </w:pPr>
+      <w:r>
+        <w:rPr>
+          <w:color w:val="0D0D0D" w:themeColor="text1" w:themeTint="F2"/>
+        </w:rPr>
         <w:t>Δημιουργία χώρου χαρακτηριστικών</w:t>
       </w:r>
     </w:p>
     <w:p>
       <w:pPr>
         <w:rPr>
-          <w:lang w:val="el-GR"/>
-        </w:rPr>
-      </w:pPr>
-      <w:r>
-        <w:rPr>
+          <w:color w:val="0D0D0D" w:themeColor="text1" w:themeTint="F2"/>
+          <w:lang w:val="el-GR"/>
+        </w:rPr>
+      </w:pPr>
+      <w:r>
+        <w:rPr>
+          <w:color w:val="0D0D0D" w:themeColor="text1" w:themeTint="F2"/>
           <w:lang w:val="el-GR"/>
         </w:rPr>
         <w:t xml:space="preserve">Η δημιουργία του χώρου χαρακτηριστικών, καθώς και των διανυσμάτων έγινε με τη συνάρτηση </w:t>
       </w:r>
       <w:r>
+        <w:rPr>
+          <w:color w:val="0D0D0D" w:themeColor="text1" w:themeTint="F2"/>
+        </w:rPr>
         <w:t>vectorize</w:t>
       </w:r>
       <w:r>
         <w:rPr>
+          <w:color w:val="0D0D0D" w:themeColor="text1" w:themeTint="F2"/>
           <w:lang w:val="el-GR"/>
         </w:rPr>
         <w:t>_</w:t>
       </w:r>
       <w:r>
+        <w:rPr>
+          <w:color w:val="0D0D0D" w:themeColor="text1" w:themeTint="F2"/>
+        </w:rPr>
         <w:t>Documents</w:t>
       </w:r>
       <w:r>
         <w:rPr>
-          <w:lang w:val="el-GR"/>
-        </w:rPr>
-        <w:t xml:space="preserve">, </w:t>
-      </w:r>
-      <w:r>
-        <w:rPr>
-          <w:lang w:val="el-GR"/>
-        </w:rPr>
-        <w:t xml:space="preserve">η οποία παίρνει σαν όρισμα το </w:t>
-      </w:r>
-      <w:r>
+          <w:color w:val="0D0D0D" w:themeColor="text1" w:themeTint="F2"/>
+          <w:lang w:val="el-GR"/>
+        </w:rPr>
+        <w:t xml:space="preserve">, η οποία παίρνει σαν όρισμα το </w:t>
+      </w:r>
+      <w:r>
+        <w:rPr>
+          <w:color w:val="0D0D0D" w:themeColor="text1" w:themeTint="F2"/>
+        </w:rPr>
         <w:t>training</w:t>
       </w:r>
       <w:r>
         <w:rPr>
+          <w:color w:val="0D0D0D" w:themeColor="text1" w:themeTint="F2"/>
           <w:lang w:val="el-GR"/>
         </w:rPr>
         <w:t xml:space="preserve"> </w:t>
       </w:r>
       <w:r>
+        <w:rPr>
+          <w:color w:val="0D0D0D" w:themeColor="text1" w:themeTint="F2"/>
+        </w:rPr>
         <w:t>dataset</w:t>
       </w:r>
       <w:r>
         <w:rPr>
-          <w:lang w:val="el-GR"/>
-        </w:rPr>
-        <w:t xml:space="preserve"> </w:t>
-      </w:r>
-      <w:r>
-        <w:rPr>
-          <w:lang w:val="el-GR"/>
-        </w:rPr>
-        <w:t>που φορτώσαμε.</w:t>
+          <w:color w:val="0D0D0D" w:themeColor="text1" w:themeTint="F2"/>
+          <w:lang w:val="el-GR"/>
+        </w:rPr>
+        <w:t xml:space="preserve"> που φορτώσαμε.</w:t>
       </w:r>
     </w:p>
     <w:p>
       <w:pPr>
         <w:rPr>
-          <w:lang w:val="el-GR"/>
-        </w:rPr>
-      </w:pPr>
-      <w:r>
-        <w:rPr>
+          <w:color w:val="0D0D0D" w:themeColor="text1" w:themeTint="F2"/>
+          <w:lang w:val="el-GR"/>
+        </w:rPr>
+      </w:pPr>
+      <w:r>
+        <w:rPr>
+          <w:noProof/>
+          <w:color w:val="0D0D0D" w:themeColor="text1" w:themeTint="F2"/>
           <w:lang w:val="el-GR"/>
         </w:rPr>
         <w:drawing>
@@ -4246,90 +4413,87 @@
     <w:p>
       <w:pPr>
         <w:rPr>
-          <w:lang w:val="el-GR"/>
-        </w:rPr>
-      </w:pPr>
-      <w:r>
-        <w:rPr>
+          <w:color w:val="0D0D0D" w:themeColor="text1" w:themeTint="F2"/>
+          <w:lang w:val="el-GR"/>
+        </w:rPr>
+      </w:pPr>
+      <w:r>
+        <w:rPr>
+          <w:color w:val="0D0D0D" w:themeColor="text1" w:themeTint="F2"/>
           <w:lang w:val="el-GR"/>
         </w:rPr>
         <w:t xml:space="preserve">Όπως φαίνεται παρακάτω, χρησιμοποιείται ένας </w:t>
       </w:r>
+      <w:proofErr w:type="spellStart"/>
       <w:r>
         <w:rPr>
           <w:rStyle w:val="CodeChar"/>
+          <w:color w:val="0D0D0D" w:themeColor="text1" w:themeTint="F2"/>
         </w:rPr>
         <w:t>CountVectorizer</w:t>
       </w:r>
-      <w:r>
-        <w:rPr>
+      <w:proofErr w:type="spellEnd"/>
+      <w:r>
+        <w:rPr>
+          <w:color w:val="0D0D0D" w:themeColor="text1" w:themeTint="F2"/>
           <w:lang w:val="el-GR"/>
         </w:rPr>
         <w:t xml:space="preserve"> και πιο συγκεκριμένα η συνάρτηση </w:t>
       </w:r>
       <w:r>
+        <w:rPr>
+          <w:color w:val="0D0D0D" w:themeColor="text1" w:themeTint="F2"/>
+        </w:rPr>
         <w:t>fit</w:t>
       </w:r>
       <w:r>
         <w:rPr>
+          <w:color w:val="0D0D0D" w:themeColor="text1" w:themeTint="F2"/>
           <w:lang w:val="el-GR"/>
         </w:rPr>
         <w:t>_</w:t>
       </w:r>
+      <w:proofErr w:type="spellStart"/>
       <w:r>
         <w:rPr>
           <w:rStyle w:val="CodeChar"/>
+          <w:color w:val="0D0D0D" w:themeColor="text1" w:themeTint="F2"/>
         </w:rPr>
         <w:t>transform</w:t>
       </w:r>
-      <w:r>
-        <w:rPr>
-          <w:lang w:val="el-GR"/>
-        </w:rPr>
-        <w:t xml:space="preserve"> ώστε να</w:t>
-      </w:r>
-      <w:r>
-        <w:rPr>
-          <w:lang w:val="el-GR"/>
-        </w:rPr>
-        <w:t xml:space="preserve"> </w:t>
-      </w:r>
-      <w:r>
-        <w:rPr>
-          <w:lang w:val="el-GR"/>
-        </w:rPr>
-        <w:t xml:space="preserve">γίνει </w:t>
-      </w:r>
-      <w:r>
+      <w:proofErr w:type="spellEnd"/>
+      <w:r>
+        <w:rPr>
+          <w:color w:val="0D0D0D" w:themeColor="text1" w:themeTint="F2"/>
+          <w:lang w:val="el-GR"/>
+        </w:rPr>
+        <w:t xml:space="preserve"> ώστε να γίνει </w:t>
+      </w:r>
+      <w:r>
+        <w:rPr>
+          <w:color w:val="0D0D0D" w:themeColor="text1" w:themeTint="F2"/>
+        </w:rPr>
         <w:t>tokenization</w:t>
       </w:r>
       <w:r>
         <w:rPr>
-          <w:lang w:val="el-GR"/>
-        </w:rPr>
-        <w:t xml:space="preserve"> και φιλτράρισμα των λέξεων των κειμένων</w:t>
-      </w:r>
-      <w:r>
-        <w:rPr>
-          <w:lang w:val="el-GR"/>
-        </w:rPr>
-        <w:t xml:space="preserve">. </w:t>
-      </w:r>
-      <w:r>
-        <w:rPr>
-          <w:lang w:val="el-GR"/>
-        </w:rPr>
-        <w:t>Στη συνέχεια, επιλέγονται τα χαρακτηριστικά και τέλος μετατρέπονται τα κείμενα σε διανύσματα πλήθους.</w:t>
+          <w:color w:val="0D0D0D" w:themeColor="text1" w:themeTint="F2"/>
+          <w:lang w:val="el-GR"/>
+        </w:rPr>
+        <w:t xml:space="preserve"> και φιλτράρισμα των λέξεων των κειμένων. Στη συνέχεια, επιλέγονται τα χαρακτηριστικά και τέλος μετατρέπονται τα κείμενα σε διανύσματα πλήθους.</w:t>
       </w:r>
     </w:p>
     <w:p>
       <w:pPr>
         <w:rPr>
-          <w:lang w:val="el-GR"/>
-        </w:rPr>
-      </w:pPr>
-      <w:r>
-        <w:rPr>
+          <w:color w:val="0D0D0D" w:themeColor="text1" w:themeTint="F2"/>
+          <w:lang w:val="el-GR"/>
+        </w:rPr>
+      </w:pPr>
+      <w:r>
+        <w:rPr>
+          <w:noProof/>
+          <w:color w:val="0D0D0D" w:themeColor="text1" w:themeTint="F2"/>
           <w:lang w:val="el-GR"/>
         </w:rPr>
         <w:lastRenderedPageBreak/>
@@ -4380,84 +4544,102 @@
     <w:p>
       <w:pPr>
         <w:pStyle w:val="Heading3"/>
-      </w:pPr>
-      <w:r>
+        <w:rPr>
+          <w:color w:val="0D0D0D" w:themeColor="text1" w:themeTint="F2"/>
+        </w:rPr>
+      </w:pPr>
+      <w:r>
+        <w:rPr>
+          <w:color w:val="0D0D0D" w:themeColor="text1" w:themeTint="F2"/>
+        </w:rPr>
         <w:t>Δημιουργία διανυσμάτων χαρακτηριστικών</w:t>
       </w:r>
     </w:p>
     <w:p>
       <w:pPr>
         <w:rPr>
-          <w:lang w:val="el-GR"/>
-        </w:rPr>
-      </w:pPr>
-      <w:r>
-        <w:rPr>
+          <w:color w:val="0D0D0D" w:themeColor="text1" w:themeTint="F2"/>
+          <w:lang w:val="el-GR"/>
+        </w:rPr>
+      </w:pPr>
+      <w:r>
+        <w:rPr>
+          <w:color w:val="0D0D0D" w:themeColor="text1" w:themeTint="F2"/>
           <w:lang w:val="el-GR"/>
         </w:rPr>
         <w:t xml:space="preserve">Επειδή όμως ως συνήθως το απλό πλήθος δεν είναι χρήσιμη μετρική, </w:t>
       </w:r>
       <w:r>
         <w:rPr>
+          <w:color w:val="0D0D0D" w:themeColor="text1" w:themeTint="F2"/>
           <w:lang w:val="el-GR"/>
         </w:rPr>
         <w:t xml:space="preserve">οι διαστάσεις των διανυσμάτων μετατρέπονται σε </w:t>
       </w:r>
+      <w:proofErr w:type="spellStart"/>
       <w:r>
         <w:rPr>
           <w:b/>
           <w:bCs/>
+          <w:color w:val="0D0D0D" w:themeColor="text1" w:themeTint="F2"/>
         </w:rPr>
         <w:t>tf</w:t>
       </w:r>
+      <w:proofErr w:type="spellEnd"/>
       <w:r>
         <w:rPr>
           <w:b/>
           <w:bCs/>
+          <w:color w:val="0D0D0D" w:themeColor="text1" w:themeTint="F2"/>
           <w:lang w:val="el-GR"/>
         </w:rPr>
         <w:t>_</w:t>
       </w:r>
+      <w:proofErr w:type="spellStart"/>
       <w:r>
         <w:rPr>
           <w:b/>
           <w:bCs/>
+          <w:color w:val="0D0D0D" w:themeColor="text1" w:themeTint="F2"/>
         </w:rPr>
         <w:t>idf</w:t>
       </w:r>
-      <w:r>
-        <w:rPr>
+      <w:proofErr w:type="spellEnd"/>
+      <w:r>
+        <w:rPr>
+          <w:color w:val="0D0D0D" w:themeColor="text1" w:themeTint="F2"/>
           <w:lang w:val="el-GR"/>
         </w:rPr>
         <w:t xml:space="preserve"> αξιοποιώντας έναν </w:t>
       </w:r>
+      <w:proofErr w:type="spellStart"/>
       <w:r>
         <w:rPr>
           <w:rStyle w:val="CodeChar"/>
+          <w:color w:val="0D0D0D" w:themeColor="text1" w:themeTint="F2"/>
         </w:rPr>
         <w:t>TfidfTransformer</w:t>
       </w:r>
-      <w:r>
-        <w:rPr>
-          <w:lang w:val="el-GR"/>
-        </w:rPr>
-        <w:t xml:space="preserve">, </w:t>
-      </w:r>
-      <w:r>
-        <w:rPr>
-          <w:lang w:val="el-GR"/>
-        </w:rPr>
-        <w:t>όπως φαίνεται παρακάτω.</w:t>
+      <w:proofErr w:type="spellEnd"/>
+      <w:r>
+        <w:rPr>
+          <w:color w:val="0D0D0D" w:themeColor="text1" w:themeTint="F2"/>
+          <w:lang w:val="el-GR"/>
+        </w:rPr>
+        <w:t>, όπως φαίνεται παρακάτω.</w:t>
       </w:r>
     </w:p>
     <w:p>
       <w:pPr>
         <w:rPr>
-          <w:lang w:val="el-GR"/>
-        </w:rPr>
-      </w:pPr>
-      <w:r>
-        <w:rPr>
+          <w:color w:val="0D0D0D" w:themeColor="text1" w:themeTint="F2"/>
+          <w:lang w:val="el-GR"/>
+        </w:rPr>
+      </w:pPr>
+      <w:r>
+        <w:rPr>
+          <w:noProof/>
+          <w:color w:val="0D0D0D" w:themeColor="text1" w:themeTint="F2"/>
           <w:lang w:val="el-GR"/>
         </w:rPr>
         <w:drawing>
@@ -4500,60 +4682,109 @@
     <w:p>
       <w:pPr>
         <w:pStyle w:val="Heading3"/>
-      </w:pPr>
-      <w:r>
+        <w:rPr>
+          <w:color w:val="0D0D0D" w:themeColor="text1" w:themeTint="F2"/>
+        </w:rPr>
+      </w:pPr>
+      <w:r>
+        <w:rPr>
+          <w:color w:val="0D0D0D" w:themeColor="text1" w:themeTint="F2"/>
+        </w:rPr>
         <w:t>Σύγκριση διανυσμάτων χαρακτηριστικών</w:t>
       </w:r>
     </w:p>
     <w:p>
       <w:pPr>
         <w:pStyle w:val="Heading4"/>
-      </w:pPr>
-      <w:r>
-        <w:t>Με χρήση Multinomial Classifier</w:t>
-      </w:r>
+        <w:rPr>
+          <w:color w:val="0D0D0D" w:themeColor="text1" w:themeTint="F2"/>
+        </w:rPr>
+      </w:pPr>
+      <w:r>
+        <w:rPr>
+          <w:color w:val="0D0D0D" w:themeColor="text1" w:themeTint="F2"/>
+        </w:rPr>
+        <w:t xml:space="preserve">Με χρήση </w:t>
+      </w:r>
+      <w:proofErr w:type="spellStart"/>
+      <w:r>
+        <w:rPr>
+          <w:color w:val="0D0D0D" w:themeColor="text1" w:themeTint="F2"/>
+        </w:rPr>
+        <w:t>Multinomial</w:t>
+      </w:r>
+      <w:proofErr w:type="spellEnd"/>
+      <w:r>
+        <w:rPr>
+          <w:color w:val="0D0D0D" w:themeColor="text1" w:themeTint="F2"/>
+        </w:rPr>
+        <w:t xml:space="preserve"> </w:t>
+      </w:r>
+      <w:proofErr w:type="spellStart"/>
+      <w:r>
+        <w:rPr>
+          <w:color w:val="0D0D0D" w:themeColor="text1" w:themeTint="F2"/>
+        </w:rPr>
+        <w:t>Classifier</w:t>
+      </w:r>
+      <w:proofErr w:type="spellEnd"/>
     </w:p>
     <w:p>
       <w:pPr>
         <w:rPr>
-          <w:lang w:val="el-GR"/>
-        </w:rPr>
-      </w:pPr>
-      <w:r>
-        <w:rPr>
+          <w:color w:val="0D0D0D" w:themeColor="text1" w:themeTint="F2"/>
+          <w:lang w:val="el-GR"/>
+        </w:rPr>
+      </w:pPr>
+      <w:r>
+        <w:rPr>
+          <w:color w:val="0D0D0D" w:themeColor="text1" w:themeTint="F2"/>
           <w:lang w:val="el-GR"/>
         </w:rPr>
         <w:t xml:space="preserve">Ένας τρόπος κατηγοριοποίησης είναι να χρησιμοποιήσουμε υλοποιημένο </w:t>
       </w:r>
       <w:r>
+        <w:rPr>
+          <w:color w:val="0D0D0D" w:themeColor="text1" w:themeTint="F2"/>
+        </w:rPr>
         <w:t>classifier</w:t>
       </w:r>
       <w:r>
         <w:rPr>
+          <w:color w:val="0D0D0D" w:themeColor="text1" w:themeTint="F2"/>
           <w:lang w:val="el-GR"/>
         </w:rPr>
         <w:t xml:space="preserve">. </w:t>
       </w:r>
       <w:r>
         <w:rPr>
+          <w:color w:val="0D0D0D" w:themeColor="text1" w:themeTint="F2"/>
           <w:lang w:val="el-GR"/>
         </w:rPr>
         <w:t xml:space="preserve">Πριν τη σύγκριση των διανυσμάτων χαρακτηριστικών από το </w:t>
       </w:r>
       <w:r>
+        <w:rPr>
+          <w:color w:val="0D0D0D" w:themeColor="text1" w:themeTint="F2"/>
+        </w:rPr>
         <w:t>test</w:t>
       </w:r>
       <w:r>
         <w:rPr>
+          <w:color w:val="0D0D0D" w:themeColor="text1" w:themeTint="F2"/>
           <w:lang w:val="el-GR"/>
         </w:rPr>
         <w:t xml:space="preserve"> </w:t>
       </w:r>
       <w:r>
+        <w:rPr>
+          <w:color w:val="0D0D0D" w:themeColor="text1" w:themeTint="F2"/>
+        </w:rPr>
         <w:t>dataset</w:t>
       </w:r>
       <w:r>
         <w:rPr>
+          <w:color w:val="0D0D0D" w:themeColor="text1" w:themeTint="F2"/>
           <w:lang w:val="el-GR"/>
         </w:rPr>
         <w:t xml:space="preserve">, θα πρέπει να φτιάξουμε και να εκπαιδεύσουμε έναν </w:t>
@@ -4562,11 +4793,13 @@
         <w:rPr>
           <w:b/>
           <w:bCs/>
+          <w:color w:val="0D0D0D" w:themeColor="text1" w:themeTint="F2"/>
         </w:rPr>
         <w:t>classifier</w:t>
       </w:r>
       <w:r>
         <w:rPr>
+          <w:color w:val="0D0D0D" w:themeColor="text1" w:themeTint="F2"/>
           <w:lang w:val="el-GR"/>
         </w:rPr>
         <w:t>.</w:t>
@@ -4575,11 +4808,14 @@
     <w:p>
       <w:pPr>
         <w:rPr>
-          <w:lang w:val="el-GR"/>
-        </w:rPr>
-      </w:pPr>
-      <w:r>
-        <w:rPr>
+          <w:color w:val="0D0D0D" w:themeColor="text1" w:themeTint="F2"/>
+          <w:lang w:val="el-GR"/>
+        </w:rPr>
+      </w:pPr>
+      <w:r>
+        <w:rPr>
+          <w:noProof/>
+          <w:color w:val="0D0D0D" w:themeColor="text1" w:themeTint="F2"/>
           <w:lang w:val="el-GR"/>
         </w:rPr>
         <w:drawing>
@@ -4622,39 +4858,42 @@
     <w:p>
       <w:pPr>
         <w:rPr>
-          <w:lang w:val="el-GR"/>
-        </w:rPr>
-      </w:pPr>
-      <w:r>
-        <w:rPr>
+          <w:color w:val="0D0D0D" w:themeColor="text1" w:themeTint="F2"/>
+          <w:lang w:val="el-GR"/>
+        </w:rPr>
+      </w:pPr>
+      <w:r>
+        <w:rPr>
+          <w:color w:val="0D0D0D" w:themeColor="text1" w:themeTint="F2"/>
           <w:lang w:val="el-GR"/>
         </w:rPr>
         <w:t xml:space="preserve">Αυτό επιτυγχάνεται με τη συνάρτηση </w:t>
       </w:r>
       <w:r>
+        <w:rPr>
+          <w:color w:val="0D0D0D" w:themeColor="text1" w:themeTint="F2"/>
+        </w:rPr>
         <w:t>fit</w:t>
       </w:r>
       <w:r>
         <w:rPr>
-          <w:lang w:val="el-GR"/>
-        </w:rPr>
-        <w:t xml:space="preserve">, </w:t>
-      </w:r>
-      <w:r>
-        <w:rPr>
-          <w:lang w:val="el-GR"/>
-        </w:rPr>
-        <w:t>όπως φαίνεται παρακάτω.</w:t>
+          <w:color w:val="0D0D0D" w:themeColor="text1" w:themeTint="F2"/>
+          <w:lang w:val="el-GR"/>
+        </w:rPr>
+        <w:t>, όπως φαίνεται παρακάτω.</w:t>
       </w:r>
     </w:p>
     <w:p>
       <w:pPr>
         <w:rPr>
-          <w:lang w:val="el-GR"/>
-        </w:rPr>
-      </w:pPr>
-      <w:r>
-        <w:rPr>
+          <w:color w:val="0D0D0D" w:themeColor="text1" w:themeTint="F2"/>
+          <w:lang w:val="el-GR"/>
+        </w:rPr>
+      </w:pPr>
+      <w:r>
+        <w:rPr>
+          <w:noProof/>
+          <w:color w:val="0D0D0D" w:themeColor="text1" w:themeTint="F2"/>
           <w:lang w:val="el-GR"/>
         </w:rPr>
         <w:drawing>
@@ -4697,36 +4936,45 @@
     <w:p>
       <w:pPr>
         <w:rPr>
-          <w:lang w:val="el-GR"/>
-        </w:rPr>
-      </w:pPr>
-      <w:r>
-        <w:rPr>
-          <w:lang w:val="el-GR"/>
-        </w:rPr>
-        <w:t>Συγκρίνουμε</w:t>
-      </w:r>
-      <w:r>
-        <w:rPr>
-          <w:lang w:val="el-GR"/>
-        </w:rPr>
-        <w:t xml:space="preserve"> </w:t>
-      </w:r>
-      <w:r>
-        <w:rPr>
-          <w:lang w:val="el-GR"/>
-        </w:rPr>
-        <w:t xml:space="preserve">τα κείμενα μέσω της συνάρτησης </w:t>
-      </w:r>
+          <w:color w:val="0D0D0D" w:themeColor="text1" w:themeTint="F2"/>
+          <w:lang w:val="el-GR"/>
+        </w:rPr>
+      </w:pPr>
+      <w:r>
+        <w:rPr>
+          <w:color w:val="0D0D0D" w:themeColor="text1" w:themeTint="F2"/>
+          <w:lang w:val="el-GR"/>
+        </w:rPr>
+        <w:t xml:space="preserve">Συγκρίνουμε τα κείμενα μέσω της συνάρτησης </w:t>
+      </w:r>
+      <w:proofErr w:type="spellStart"/>
       <w:r>
         <w:rPr>
           <w:rStyle w:val="CodeChar"/>
-        </w:rPr>
-        <w:t>predict_Category_Clf.</w:t>
+          <w:color w:val="0D0D0D" w:themeColor="text1" w:themeTint="F2"/>
+        </w:rPr>
+        <w:t>predict_Category_Clf</w:t>
+      </w:r>
+      <w:proofErr w:type="spellEnd"/>
+      <w:r>
+        <w:rPr>
+          <w:rStyle w:val="CodeChar"/>
+          <w:color w:val="0D0D0D" w:themeColor="text1" w:themeTint="F2"/>
+        </w:rPr>
+        <w:t>.</w:t>
       </w:r>
     </w:p>
     <w:p>
-      <w:r>
+      <w:pPr>
+        <w:rPr>
+          <w:color w:val="0D0D0D" w:themeColor="text1" w:themeTint="F2"/>
+        </w:rPr>
+      </w:pPr>
+      <w:r>
+        <w:rPr>
+          <w:noProof/>
+          <w:color w:val="0D0D0D" w:themeColor="text1" w:themeTint="F2"/>
+        </w:rPr>
         <w:drawing>
           <wp:inline distT="0" distB="0" distL="0" distR="0" wp14:anchorId="749B9F40" wp14:editId="6C35A510">
             <wp:extent cx="5943600" cy="537845"/>
@@ -4767,29 +5015,43 @@
     <w:p>
       <w:pPr>
         <w:rPr>
-          <w:lang w:val="el-GR"/>
-        </w:rPr>
-      </w:pPr>
-      <w:r>
-        <w:rPr>
+          <w:color w:val="0D0D0D" w:themeColor="text1" w:themeTint="F2"/>
+          <w:lang w:val="el-GR"/>
+        </w:rPr>
+      </w:pPr>
+      <w:r>
+        <w:rPr>
+          <w:color w:val="0D0D0D" w:themeColor="text1" w:themeTint="F2"/>
           <w:lang w:val="el-GR"/>
         </w:rPr>
         <w:t xml:space="preserve">Η συνάρτηση αυτή, δημιουργεί διανύσματα με τα </w:t>
       </w:r>
-      <w:r>
+      <w:proofErr w:type="spellStart"/>
+      <w:r>
+        <w:rPr>
+          <w:color w:val="0D0D0D" w:themeColor="text1" w:themeTint="F2"/>
+        </w:rPr>
         <w:t>tf</w:t>
       </w:r>
-      <w:r>
-        <w:rPr>
+      <w:proofErr w:type="spellEnd"/>
+      <w:r>
+        <w:rPr>
+          <w:color w:val="0D0D0D" w:themeColor="text1" w:themeTint="F2"/>
           <w:lang w:val="el-GR"/>
         </w:rPr>
         <w:t>_</w:t>
       </w:r>
-      <w:r>
+      <w:proofErr w:type="spellStart"/>
+      <w:r>
+        <w:rPr>
+          <w:color w:val="0D0D0D" w:themeColor="text1" w:themeTint="F2"/>
+        </w:rPr>
         <w:t>idf</w:t>
       </w:r>
-      <w:r>
-        <w:rPr>
+      <w:proofErr w:type="spellEnd"/>
+      <w:r>
+        <w:rPr>
+          <w:color w:val="0D0D0D" w:themeColor="text1" w:themeTint="F2"/>
           <w:lang w:val="el-GR"/>
         </w:rPr>
         <w:t xml:space="preserve"> χαρακτηριστικά του κάθε κειμένου και χρησιμοποιεί τον </w:t>
@@ -4798,30 +5060,29 @@
         <w:rPr>
           <w:b/>
           <w:bCs/>
+          <w:color w:val="0D0D0D" w:themeColor="text1" w:themeTint="F2"/>
         </w:rPr>
         <w:t>classifier</w:t>
       </w:r>
       <w:r>
         <w:rPr>
-          <w:lang w:val="el-GR"/>
-        </w:rPr>
-        <w:t xml:space="preserve"> </w:t>
-      </w:r>
-      <w:r>
-        <w:rPr>
-          <w:lang w:val="el-GR"/>
-        </w:rPr>
-        <w:t>που έχουμε εκπαιδεύσει για τη σύγκριση, ώστε να κατηγοριοποιήσει το κάθε κείμενο.</w:t>
+          <w:color w:val="0D0D0D" w:themeColor="text1" w:themeTint="F2"/>
+          <w:lang w:val="el-GR"/>
+        </w:rPr>
+        <w:t xml:space="preserve"> που έχουμε εκπαιδεύσει για τη σύγκριση, ώστε να κατηγοριοποιήσει το κάθε κείμενο.</w:t>
       </w:r>
     </w:p>
     <w:p>
       <w:pPr>
         <w:rPr>
-          <w:lang w:val="el-GR"/>
-        </w:rPr>
-      </w:pPr>
-      <w:r>
-        <w:rPr>
+          <w:color w:val="0D0D0D" w:themeColor="text1" w:themeTint="F2"/>
+          <w:lang w:val="el-GR"/>
+        </w:rPr>
+      </w:pPr>
+      <w:r>
+        <w:rPr>
+          <w:noProof/>
+          <w:color w:val="0D0D0D" w:themeColor="text1" w:themeTint="F2"/>
           <w:lang w:val="el-GR"/>
         </w:rPr>
         <w:lastRenderedPageBreak/>
@@ -4865,145 +5126,161 @@
     <w:p>
       <w:pPr>
         <w:rPr>
-          <w:lang w:val="el-GR"/>
-        </w:rPr>
-      </w:pPr>
-      <w:r>
-        <w:rPr>
-          <w:lang w:val="el-GR"/>
-        </w:rPr>
-        <w:t>Ο χρόνος που χρειάζεται για να</w:t>
-      </w:r>
-      <w:r>
-        <w:rPr>
+          <w:color w:val="0D0D0D" w:themeColor="text1" w:themeTint="F2"/>
+          <w:lang w:val="el-GR"/>
+        </w:rPr>
+      </w:pPr>
+      <w:r>
+        <w:rPr>
+          <w:color w:val="0D0D0D" w:themeColor="text1" w:themeTint="F2"/>
+          <w:lang w:val="el-GR"/>
+        </w:rPr>
+        <w:t>Ο χρόνος που χρειάζεται για να κατηγοριοποιήσει και τα 7532 άρθρα και να εκτυπώσει είναι περίπου 36.5”</w:t>
+      </w:r>
+      <w:r>
+        <w:rPr>
+          <w:color w:val="0D0D0D" w:themeColor="text1" w:themeTint="F2"/>
+          <w:lang w:val="el-GR"/>
+        </w:rPr>
+        <w:t>. Χωρίς την εκτύπωση, ο  χρόνος μειώνεται δραματικά στα περίπου 5.</w:t>
+      </w:r>
+      <w:r>
+        <w:rPr>
+          <w:color w:val="0D0D0D" w:themeColor="text1" w:themeTint="F2"/>
+        </w:rPr>
+        <w:t>3</w:t>
+      </w:r>
+      <w:r>
+        <w:rPr>
+          <w:color w:val="0D0D0D" w:themeColor="text1" w:themeTint="F2"/>
+          <w:lang w:val="el-GR"/>
+        </w:rPr>
+        <w:t>”. Τα πειράματα εκπονήθηκαν σε</w:t>
+      </w:r>
+      <w:r>
+        <w:rPr>
+          <w:color w:val="0D0D0D" w:themeColor="text1" w:themeTint="F2"/>
+          <w:lang w:val="el-GR"/>
+        </w:rPr>
+        <w:t xml:space="preserve"> λάπτοπ με επεξεργαστή </w:t>
+      </w:r>
+      <w:r>
+        <w:rPr>
+          <w:color w:val="0D0D0D" w:themeColor="text1" w:themeTint="F2"/>
+        </w:rPr>
+        <w:t>Intel</w:t>
+      </w:r>
+      <w:r>
+        <w:rPr>
+          <w:color w:val="0D0D0D" w:themeColor="text1" w:themeTint="F2"/>
           <w:lang w:val="el-GR"/>
         </w:rPr>
         <w:t xml:space="preserve"> </w:t>
       </w:r>
       <w:r>
         <w:rPr>
-          <w:lang w:val="el-GR"/>
-        </w:rPr>
-        <w:t>κατηγοριοποιήσει και τα 7532 άρθρα και να εκτυπώσει είναι περίπου 36.5</w:t>
-      </w:r>
-      <w:r>
-        <w:rPr>
-          <w:lang w:val="el-GR"/>
-        </w:rPr>
-        <w:t>”</w:t>
-      </w:r>
-      <w:r>
-        <w:rPr>
-          <w:lang w:val="el-GR"/>
-        </w:rPr>
-        <w:t xml:space="preserve">. </w:t>
-      </w:r>
-      <w:r>
-        <w:rPr>
-          <w:lang w:val="el-GR"/>
-        </w:rPr>
-        <w:t>Χωρίς την εκτύπωση, ο  χρόνος μειώνεται δραματικά στα περίπου 5.5</w:t>
-      </w:r>
-      <w:r>
-        <w:rPr>
-          <w:lang w:val="el-GR"/>
-        </w:rPr>
-        <w:t>”</w:t>
-      </w:r>
-      <w:r>
-        <w:rPr>
-          <w:lang w:val="el-GR"/>
-        </w:rPr>
-        <w:t>. Τα πειράματα εκπονήθηκαν σε</w:t>
-      </w:r>
-      <w:r>
-        <w:rPr>
-          <w:lang w:val="el-GR"/>
-        </w:rPr>
-        <w:t xml:space="preserve"> λάπτοπ με επεξεργαστή </w:t>
-      </w:r>
-      <w:r>
-        <w:t>Intel</w:t>
-      </w:r>
-      <w:r>
-        <w:rPr>
+          <w:color w:val="0D0D0D" w:themeColor="text1" w:themeTint="F2"/>
+        </w:rPr>
+        <w:t>Core</w:t>
+      </w:r>
+      <w:r>
+        <w:rPr>
+          <w:color w:val="0D0D0D" w:themeColor="text1" w:themeTint="F2"/>
           <w:lang w:val="el-GR"/>
         </w:rPr>
         <w:t xml:space="preserve"> </w:t>
       </w:r>
-      <w:r>
-        <w:t>Core</w:t>
-      </w:r>
-      <w:r>
-        <w:rPr>
+      <w:proofErr w:type="spellStart"/>
+      <w:r>
+        <w:rPr>
+          <w:color w:val="0D0D0D" w:themeColor="text1" w:themeTint="F2"/>
+        </w:rPr>
+        <w:t>i</w:t>
+      </w:r>
+      <w:proofErr w:type="spellEnd"/>
+      <w:r>
+        <w:rPr>
+          <w:color w:val="0D0D0D" w:themeColor="text1" w:themeTint="F2"/>
+          <w:lang w:val="el-GR"/>
+        </w:rPr>
+        <w:t>7 8550</w:t>
+      </w:r>
+      <w:r>
+        <w:rPr>
+          <w:color w:val="0D0D0D" w:themeColor="text1" w:themeTint="F2"/>
+        </w:rPr>
+        <w:t>u</w:t>
+      </w:r>
+      <w:r>
+        <w:rPr>
+          <w:color w:val="0D0D0D" w:themeColor="text1" w:themeTint="F2"/>
+          <w:lang w:val="el-GR"/>
+        </w:rPr>
+        <w:t xml:space="preserve"> (15</w:t>
+      </w:r>
+      <w:r>
+        <w:rPr>
+          <w:color w:val="0D0D0D" w:themeColor="text1" w:themeTint="F2"/>
+        </w:rPr>
+        <w:t>w</w:t>
+      </w:r>
+      <w:r>
+        <w:rPr>
+          <w:color w:val="0D0D0D" w:themeColor="text1" w:themeTint="F2"/>
+          <w:lang w:val="el-GR"/>
+        </w:rPr>
+        <w:t xml:space="preserve">) με </w:t>
+      </w:r>
+      <w:r>
+        <w:rPr>
+          <w:color w:val="0D0D0D" w:themeColor="text1" w:themeTint="F2"/>
+        </w:rPr>
+        <w:t>base</w:t>
+      </w:r>
+      <w:r>
+        <w:rPr>
+          <w:color w:val="0D0D0D" w:themeColor="text1" w:themeTint="F2"/>
           <w:lang w:val="el-GR"/>
         </w:rPr>
         <w:t xml:space="preserve"> </w:t>
       </w:r>
       <w:r>
-        <w:t>i</w:t>
-      </w:r>
-      <w:r>
-        <w:rPr>
-          <w:lang w:val="el-GR"/>
-        </w:rPr>
-        <w:t>7 8550</w:t>
-      </w:r>
-      <w:r>
-        <w:t>u</w:t>
-      </w:r>
-      <w:r>
-        <w:rPr>
-          <w:lang w:val="el-GR"/>
-        </w:rPr>
-        <w:t xml:space="preserve"> (15</w:t>
-      </w:r>
-      <w:r>
-        <w:t>w</w:t>
-      </w:r>
-      <w:r>
-        <w:rPr>
-          <w:lang w:val="el-GR"/>
-        </w:rPr>
-        <w:t xml:space="preserve">) </w:t>
-      </w:r>
-      <w:r>
-        <w:rPr>
-          <w:lang w:val="el-GR"/>
-        </w:rPr>
-        <w:t xml:space="preserve">με </w:t>
-      </w:r>
-      <w:r>
-        <w:t>base</w:t>
-      </w:r>
-      <w:r>
-        <w:rPr>
-          <w:lang w:val="el-GR"/>
-        </w:rPr>
-        <w:t xml:space="preserve"> </w:t>
-      </w:r>
-      <w:r>
+        <w:rPr>
+          <w:color w:val="0D0D0D" w:themeColor="text1" w:themeTint="F2"/>
+        </w:rPr>
         <w:t>frequency</w:t>
       </w:r>
       <w:r>
         <w:rPr>
+          <w:color w:val="0D0D0D" w:themeColor="text1" w:themeTint="F2"/>
           <w:lang w:val="el-GR"/>
         </w:rPr>
         <w:t xml:space="preserve"> 1.8</w:t>
       </w:r>
       <w:r>
+        <w:rPr>
+          <w:color w:val="0D0D0D" w:themeColor="text1" w:themeTint="F2"/>
+        </w:rPr>
         <w:t>GHz</w:t>
       </w:r>
       <w:r>
         <w:rPr>
+          <w:color w:val="0D0D0D" w:themeColor="text1" w:themeTint="F2"/>
           <w:lang w:val="el-GR"/>
         </w:rPr>
         <w:t>.</w:t>
       </w:r>
     </w:p>
     <w:p>
-      <w:r>
-        <w:rPr>
+      <w:pPr>
+        <w:rPr>
+          <w:color w:val="0D0D0D" w:themeColor="text1" w:themeTint="F2"/>
+        </w:rPr>
+      </w:pPr>
+      <w:r>
+        <w:rPr>
+          <w:noProof/>
+          <w:color w:val="0D0D0D" w:themeColor="text1" w:themeTint="F2"/>
           <w:lang w:val="el-GR"/>
         </w:rPr>
         <w:drawing>
@@ -5045,14 +5322,19 @@
       <w:r>
         <w:rPr>
           <w:noProof/>
+          <w:color w:val="0D0D0D" w:themeColor="text1" w:themeTint="F2"/>
         </w:rPr>
         <w:t xml:space="preserve"> </w:t>
       </w:r>
       <w:r>
+        <w:rPr>
+          <w:noProof/>
+          <w:color w:val="0D0D0D" w:themeColor="text1" w:themeTint="F2"/>
+        </w:rPr>
         <w:drawing>
-          <wp:inline distT="0" distB="0" distL="0" distR="0" wp14:anchorId="0A03D113" wp14:editId="4F7888F6">
-            <wp:extent cx="1952898" cy="495369"/>
-            <wp:effectExtent l="0" t="0" r="9525" b="0"/>
+          <wp:inline distT="0" distB="0" distL="0" distR="0" wp14:anchorId="0A03D113" wp14:editId="3A611399">
+            <wp:extent cx="1943370" cy="495369"/>
+            <wp:effectExtent l="0" t="0" r="0" b="0"/>
             <wp:docPr id="27" name="Picture 27"/>
             <wp:cNvGraphicFramePr>
               <a:graphicFrameLocks xmlns:a="http://schemas.openxmlformats.org/drawingml/2006/main" noChangeAspect="1"/>
@@ -5061,11 +5343,17 @@
               <a:graphicData uri="http://schemas.openxmlformats.org/drawingml/2006/picture">
                 <pic:pic xmlns:pic="http://schemas.openxmlformats.org/drawingml/2006/picture">
                   <pic:nvPicPr>
-                    <pic:cNvPr id="1" name=""/>
+                    <pic:cNvPr id="27" name="Picture 27"/>
                     <pic:cNvPicPr/>
                   </pic:nvPicPr>
                   <pic:blipFill>
-                    <a:blip r:embed="rId34"/>
+                    <a:blip r:embed="rId34">
+                      <a:extLst>
+                        <a:ext uri="{28A0092B-C50C-407E-A947-70E740481C1C}">
+                          <a14:useLocalDpi xmlns:a14="http://schemas.microsoft.com/office/drawing/2010/main" val="0"/>
+                        </a:ext>
+                      </a:extLst>
+                    </a:blip>
                     <a:stretch>
                       <a:fillRect/>
                     </a:stretch>
@@ -5073,7 +5361,7 @@
                   <pic:spPr>
                     <a:xfrm>
                       <a:off x="0" y="0"/>
-                      <a:ext cx="1952898" cy="495369"/>
+                      <a:ext cx="1943370" cy="495369"/>
                     </a:xfrm>
                     <a:prstGeom prst="rect">
                       <a:avLst/>
@@ -5089,6 +5377,7 @@
     <w:p>
       <w:pPr>
         <w:rPr>
+          <w:color w:val="0D0D0D" w:themeColor="text1" w:themeTint="F2"/>
           <w:lang w:val="el-GR"/>
         </w:rPr>
       </w:pPr>

</xml_diff>